<commit_message>
Remove Commitment column from section 4.1
- Removed 'Commitment' column from Snowflake Service Delivery Team table
- Simplified table to show only Role and Responsibility
- Regenerated DOCX file with updated changes
</commit_message>
<xml_diff>
--- a/3-B2B/Scope_of_Work.docx
+++ b/3-B2B/Scope_of_Work.docx
@@ -1598,7 +1598,7 @@
         </w:numPr>
       </w:pPr>
       <w:r>
-        <w:t xml:space="preserve">✅ Ingestion Receiver Infrastructure</w:t>
+        <w:t xml:space="preserve">✅ Ingestion Pattern</w:t>
       </w:r>
     </w:p>
     <w:p>
@@ -3626,9 +3626,8 @@
         <w:tblLook w:firstRow="1" w:lastRow="0" w:firstColumn="0" w:lastColumn="0" w:noHBand="0" w:noVBand="0" w:val="0020"/>
       </w:tblPr>
       <w:tblGrid>
-        <w:gridCol w:w="1440"/>
-        <w:gridCol w:w="3600"/>
-        <w:gridCol w:w="2880"/>
+        <w:gridCol w:w="2262"/>
+        <w:gridCol w:w="5657"/>
       </w:tblGrid>
       <w:tr>
         <w:trPr>
@@ -3653,17 +3652,6 @@
             </w:pPr>
             <w:r>
               <w:t xml:space="preserve">Responsibility</w:t>
-            </w:r>
-          </w:p>
-        </w:tc>
-        <w:tc>
-          <w:tcPr/>
-          <w:p>
-            <w:pPr>
-              <w:pStyle w:val="Compact"/>
-            </w:pPr>
-            <w:r>
-              <w:t xml:space="preserve">Commitment</w:t>
             </w:r>
           </w:p>
         </w:tc>
@@ -3695,17 +3683,6 @@
             </w:r>
           </w:p>
         </w:tc>
-        <w:tc>
-          <w:tcPr/>
-          <w:p>
-            <w:pPr>
-              <w:pStyle w:val="Compact"/>
-            </w:pPr>
-            <w:r>
-              <w:t xml:space="preserve">30-40%</w:t>
-            </w:r>
-          </w:p>
-        </w:tc>
       </w:tr>
       <w:tr>
         <w:tc>
@@ -3734,17 +3711,6 @@
             </w:r>
           </w:p>
         </w:tc>
-        <w:tc>
-          <w:tcPr/>
-          <w:p>
-            <w:pPr>
-              <w:pStyle w:val="Compact"/>
-            </w:pPr>
-            <w:r>
-              <w:t xml:space="preserve">50-60%</w:t>
-            </w:r>
-          </w:p>
-        </w:tc>
       </w:tr>
       <w:tr>
         <w:tc>
@@ -3773,17 +3739,6 @@
             </w:r>
           </w:p>
         </w:tc>
-        <w:tc>
-          <w:tcPr/>
-          <w:p>
-            <w:pPr>
-              <w:pStyle w:val="Compact"/>
-            </w:pPr>
-            <w:r>
-              <w:t xml:space="preserve">10-15%</w:t>
-            </w:r>
-          </w:p>
-        </w:tc>
       </w:tr>
       <w:tr>
         <w:tc>
@@ -3809,17 +3764,6 @@
             </w:pPr>
             <w:r>
               <w:t xml:space="preserve">Project management, coordination, status reporting, stakeholder communication</w:t>
-            </w:r>
-          </w:p>
-        </w:tc>
-        <w:tc>
-          <w:tcPr/>
-          <w:p>
-            <w:pPr>
-              <w:pStyle w:val="Compact"/>
-            </w:pPr>
-            <w:r>
-              <w:t xml:space="preserve">5 hours/week</w:t>
             </w:r>
           </w:p>
         </w:tc>
@@ -4953,7 +4897,7 @@
               <w:pStyle w:val="Compact"/>
             </w:pPr>
             <w:r>
-              <w:t xml:space="preserve">Ingestion Receiver Infrastructure</w:t>
+              <w:t xml:space="preserve">Ingestion Pattern</w:t>
             </w:r>
           </w:p>
         </w:tc>

</xml_diff>

<commit_message>
Replace ASCII timeline with Timeline.jpeg image in Section 3
- Updated section 3.1 to use Timeline.jpeg image instead of ASCII diagram
- Reformatted key milestones as bullet points for clarity
- Regenerated docx file with image reference
</commit_message>
<xml_diff>
--- a/3-B2B/Scope_of_Work.docx
+++ b/3-B2B/Scope_of_Work.docx
@@ -2,7 +2,7 @@
 <file path=word/document.xml><?xml version="1.0" encoding="utf-8"?>
 <w:document xmlns:w="http://schemas.openxmlformats.org/wordprocessingml/2006/main" xmlns:m="http://schemas.openxmlformats.org/officeDocument/2006/math" xmlns:r="http://schemas.openxmlformats.org/officeDocument/2006/relationships" xmlns:o="urn:schemas-microsoft-com:office:office" xmlns:v="urn:schemas-microsoft-com:vml" xmlns:w10="urn:schemas-microsoft-com:office:word" xmlns:a="http://schemas.openxmlformats.org/drawingml/2006/main" xmlns:pic="http://schemas.openxmlformats.org/drawingml/2006/picture" xmlns:wp="http://schemas.openxmlformats.org/drawingml/2006/wordprocessingDrawing">
   <w:body>
-    <w:bookmarkStart w:id="67" w:name="X811f337700ac8aeffdb325833a78c9504234a35"/>
+    <w:bookmarkStart w:id="70" w:name="X811f337700ac8aeffdb325833a78c9504234a35"/>
     <w:p>
       <w:pPr>
         <w:pStyle w:val="Heading1"/>
@@ -2494,7 +2494,7 @@
     <w:bookmarkEnd w:id="41"/>
     <w:bookmarkEnd w:id="42"/>
     <w:bookmarkEnd w:id="43"/>
-    <w:bookmarkStart w:id="47" w:name="project-timeline"/>
+    <w:bookmarkStart w:id="50" w:name="project-timeline"/>
     <w:p>
       <w:pPr>
         <w:pStyle w:val="Heading2"/>
@@ -2503,7 +2503,7 @@
         <w:t xml:space="preserve">3. Project Timeline</w:t>
       </w:r>
     </w:p>
-    <w:bookmarkStart w:id="44" w:name="high-level-timeline-overview"/>
+    <w:bookmarkStart w:id="47" w:name="high-level-timeline-overview"/>
     <w:p>
       <w:pPr>
         <w:pStyle w:val="Heading3"/>
@@ -2514,353 +2514,239 @@
     </w:p>
     <w:p>
       <w:pPr>
-        <w:pStyle w:val="SourceCode"/>
+        <w:pStyle w:val="CaptionedFigure"/>
+      </w:pPr>
+      <w:r>
+        <w:drawing>
+          <wp:inline>
+            <wp:extent cx="5334000" cy="1160090"/>
+            <wp:effectExtent b="0" l="0" r="0" t="0"/>
+            <wp:docPr descr="20-Week Project Timeline" title="" id="45" name="Picture"/>
+            <a:graphic>
+              <a:graphicData uri="http://schemas.openxmlformats.org/drawingml/2006/picture">
+                <pic:pic>
+                  <pic:nvPicPr>
+                    <pic:cNvPr descr="Timeline.jpeg" id="46" name="Picture"/>
+                    <pic:cNvPicPr>
+                      <a:picLocks noChangeArrowheads="1" noChangeAspect="1"/>
+                    </pic:cNvPicPr>
+                  </pic:nvPicPr>
+                  <pic:blipFill>
+                    <a:blip r:embed="rId44"/>
+                    <a:stretch>
+                      <a:fillRect/>
+                    </a:stretch>
+                  </pic:blipFill>
+                  <pic:spPr bwMode="auto">
+                    <a:xfrm>
+                      <a:off x="0" y="0"/>
+                      <a:ext cx="5334000" cy="1160090"/>
+                    </a:xfrm>
+                    <a:prstGeom prst="rect">
+                      <a:avLst/>
+                    </a:prstGeom>
+                    <a:noFill/>
+                    <a:ln w="9525">
+                      <a:noFill/>
+                      <a:headEnd/>
+                      <a:tailEnd/>
+                    </a:ln>
+                  </pic:spPr>
+                </pic:pic>
+              </a:graphicData>
+            </a:graphic>
+          </wp:inline>
+        </w:drawing>
+      </w:r>
+    </w:p>
+    <w:p>
+      <w:pPr>
+        <w:pStyle w:val="ImageCaption"/>
+      </w:pPr>
+      <w:r>
+        <w:t xml:space="preserve">20-Week Project Timeline</w:t>
+      </w:r>
+    </w:p>
+    <w:p>
+      <w:pPr>
+        <w:pStyle w:val="BodyText"/>
       </w:pPr>
       <w:r>
         <w:rPr>
-          <w:rStyle w:val="VerbatimChar"/>
+          <w:b/>
+          <w:bCs/>
         </w:rPr>
         <w:t xml:space="preserve">20-Week Project Timeline (16 weeks core + 4 weeks hypercare)</w:t>
       </w:r>
-      <w:r>
-        <w:br/>
-      </w:r>
-      <w:r>
-        <w:br/>
-      </w:r>
+    </w:p>
+    <w:p>
+      <w:pPr>
+        <w:pStyle w:val="BodyText"/>
+      </w:pPr>
       <w:r>
         <w:rPr>
-          <w:rStyle w:val="VerbatimChar"/>
-        </w:rPr>
-        <w:t xml:space="preserve">Week:  1    2    3    4    5    6    7    8    9   10   11   12   13   14   15   16   17   18   19   20</w:t>
-      </w:r>
-      <w:r>
-        <w:br/>
-      </w:r>
-      <w:r>
-        <w:rPr>
-          <w:rStyle w:val="VerbatimChar"/>
-        </w:rPr>
-        <w:t xml:space="preserve">       │────┼────┼────┼────┼────┼────┼────┼────┼────┼────┼────┼────┼────┼────┼────┼────┼────┼────┼────│</w:t>
-      </w:r>
-      <w:r>
-        <w:br/>
-      </w:r>
-      <w:r>
-        <w:rPr>
-          <w:rStyle w:val="VerbatimChar"/>
-        </w:rPr>
-        <w:t xml:space="preserve">       </w:t>
-      </w:r>
-      <w:r>
-        <w:br/>
-      </w:r>
-      <w:r>
-        <w:rPr>
-          <w:rStyle w:val="VerbatimChar"/>
-        </w:rPr>
-        <w:t xml:space="preserve">Phase 1: Discovery &amp; Design</w:t>
-      </w:r>
-      <w:r>
-        <w:br/>
-      </w:r>
-      <w:r>
-        <w:rPr>
-          <w:rStyle w:val="VerbatimChar"/>
-        </w:rPr>
-        <w:t xml:space="preserve">       [════════════════════]</w:t>
-      </w:r>
-      <w:r>
-        <w:br/>
-      </w:r>
-      <w:r>
-        <w:rPr>
-          <w:rStyle w:val="VerbatimChar"/>
-        </w:rPr>
-        <w:t xml:space="preserve">       │    Design    │    │</w:t>
-      </w:r>
-      <w:r>
-        <w:br/>
-      </w:r>
-      <w:r>
-        <w:rPr>
-          <w:rStyle w:val="VerbatimChar"/>
-        </w:rPr>
-        <w:t xml:space="preserve">       └─────────────────────&gt; Design Approval (Week 3)</w:t>
-      </w:r>
-      <w:r>
-        <w:br/>
-      </w:r>
-      <w:r>
-        <w:br/>
-      </w:r>
-      <w:r>
-        <w:rPr>
-          <w:rStyle w:val="VerbatimChar"/>
-        </w:rPr>
-        <w:t xml:space="preserve">Phase 2: Monitoring Framework</w:t>
-      </w:r>
-      <w:r>
-        <w:br/>
-      </w:r>
-      <w:r>
-        <w:rPr>
-          <w:rStyle w:val="VerbatimChar"/>
-        </w:rPr>
-        <w:t xml:space="preserve">                           [════════════════════]</w:t>
-      </w:r>
-      <w:r>
-        <w:br/>
-      </w:r>
-      <w:r>
-        <w:rPr>
-          <w:rStyle w:val="VerbatimChar"/>
-        </w:rPr>
-        <w:t xml:space="preserve">                           │   Monitoring   │</w:t>
-      </w:r>
-      <w:r>
-        <w:br/>
-      </w:r>
-      <w:r>
-        <w:rPr>
-          <w:rStyle w:val="VerbatimChar"/>
-        </w:rPr>
-        <w:t xml:space="preserve">                           └──────────────────────&gt; Monitoring Live (Week 6)</w:t>
-      </w:r>
-      <w:r>
-        <w:br/>
-      </w:r>
-      <w:r>
-        <w:br/>
-      </w:r>
-      <w:r>
-        <w:rPr>
-          <w:rStyle w:val="VerbatimChar"/>
-        </w:rPr>
-        <w:t xml:space="preserve">Phase 3: Ingestion Pattern Implementation</w:t>
-      </w:r>
-      <w:r>
-        <w:br/>
-      </w:r>
-      <w:r>
-        <w:rPr>
-          <w:rStyle w:val="VerbatimChar"/>
-        </w:rPr>
-        <w:t xml:space="preserve">                                              [══════════════════════════════════════════════════]</w:t>
-      </w:r>
-      <w:r>
-        <w:br/>
-      </w:r>
-      <w:r>
-        <w:rPr>
-          <w:rStyle w:val="VerbatimChar"/>
-        </w:rPr>
-        <w:t xml:space="preserve">                                              │           Ingestion Pattern           │</w:t>
-      </w:r>
-      <w:r>
-        <w:br/>
-      </w:r>
-      <w:r>
-        <w:rPr>
-          <w:rStyle w:val="VerbatimChar"/>
-        </w:rPr>
-        <w:t xml:space="preserve">                                              └──────────────────────────────────────────────────&gt; Pattern Complete (Week 12)</w:t>
-      </w:r>
-      <w:r>
-        <w:br/>
-      </w:r>
-      <w:r>
-        <w:br/>
-      </w:r>
-      <w:r>
-        <w:rPr>
-          <w:rStyle w:val="VerbatimChar"/>
-        </w:rPr>
-        <w:t xml:space="preserve">Phase 4: First Source Integration</w:t>
-      </w:r>
-      <w:r>
-        <w:br/>
-      </w:r>
-      <w:r>
-        <w:rPr>
-          <w:rStyle w:val="VerbatimChar"/>
-        </w:rPr>
-        <w:t xml:space="preserve">                                                                                                  [════════════════════]</w:t>
-      </w:r>
-      <w:r>
-        <w:br/>
-      </w:r>
-      <w:r>
-        <w:rPr>
-          <w:rStyle w:val="VerbatimChar"/>
-        </w:rPr>
-        <w:t xml:space="preserve">                                                                                                  │  First Source  │</w:t>
-      </w:r>
-      <w:r>
-        <w:br/>
-      </w:r>
-      <w:r>
-        <w:rPr>
-          <w:rStyle w:val="VerbatimChar"/>
-        </w:rPr>
-        <w:t xml:space="preserve">                                                                                                  └────────────────────&gt; Production Live (Week 15)</w:t>
-      </w:r>
-      <w:r>
-        <w:br/>
-      </w:r>
-      <w:r>
-        <w:br/>
-      </w:r>
-      <w:r>
-        <w:rPr>
-          <w:rStyle w:val="VerbatimChar"/>
-        </w:rPr>
-        <w:t xml:space="preserve">Phase 5: Knowledge Transfer</w:t>
-      </w:r>
-      <w:r>
-        <w:br/>
-      </w:r>
-      <w:r>
-        <w:rPr>
-          <w:rStyle w:val="VerbatimChar"/>
-        </w:rPr>
-        <w:t xml:space="preserve">                                                                                                                        [══════]</w:t>
-      </w:r>
-      <w:r>
-        <w:br/>
-      </w:r>
-      <w:r>
-        <w:rPr>
-          <w:rStyle w:val="VerbatimChar"/>
-        </w:rPr>
-        <w:t xml:space="preserve">                                                                                                                        │  KT  │</w:t>
-      </w:r>
-      <w:r>
-        <w:br/>
-      </w:r>
-      <w:r>
-        <w:rPr>
-          <w:rStyle w:val="VerbatimChar"/>
-        </w:rPr>
-        <w:t xml:space="preserve">                                                                                                                        └─────&gt; Training Complete (Week 16)</w:t>
-      </w:r>
-      <w:r>
-        <w:br/>
-      </w:r>
-      <w:r>
-        <w:br/>
-      </w:r>
-      <w:r>
-        <w:rPr>
-          <w:rStyle w:val="VerbatimChar"/>
-        </w:rPr>
-        <w:t xml:space="preserve">Phase 6: Hypercare &amp; Handover</w:t>
-      </w:r>
-      <w:r>
-        <w:br/>
-      </w:r>
-      <w:r>
-        <w:rPr>
-          <w:rStyle w:val="VerbatimChar"/>
-        </w:rPr>
-        <w:t xml:space="preserve">                                                                                                                              [════════════════════════════════]</w:t>
-      </w:r>
-      <w:r>
-        <w:br/>
-      </w:r>
-      <w:r>
-        <w:rPr>
-          <w:rStyle w:val="VerbatimChar"/>
-        </w:rPr>
-        <w:t xml:space="preserve">                                                                                                                              │        Hypercare        │</w:t>
-      </w:r>
-      <w:r>
-        <w:br/>
-      </w:r>
-      <w:r>
-        <w:rPr>
-          <w:rStyle w:val="VerbatimChar"/>
-        </w:rPr>
-        <w:t xml:space="preserve">                                                                                                                              └────────────────────────────────&gt; BAU Transition (Week 20)</w:t>
-      </w:r>
-      <w:r>
-        <w:br/>
-      </w:r>
-      <w:r>
-        <w:br/>
-      </w:r>
-      <w:r>
-        <w:rPr>
-          <w:rStyle w:val="VerbatimChar"/>
+          <w:b/>
+          <w:bCs/>
         </w:rPr>
         <w:t xml:space="preserve">Key Milestones:</w:t>
       </w:r>
       <w:r>
-        <w:br/>
+        <w:t xml:space="preserve"> </w:t>
+      </w:r>
+      <w:r>
+        <w:t xml:space="preserve">-</w:t>
+      </w:r>
+      <w:r>
+        <w:t xml:space="preserve"> </w:t>
       </w:r>
       <w:r>
         <w:rPr>
-          <w:rStyle w:val="VerbatimChar"/>
+          <w:b/>
+          <w:bCs/>
         </w:rPr>
-        <w:t xml:space="preserve">  ◆ Week 1:  Project Kickoff</w:t>
-      </w:r>
-      <w:r>
-        <w:br/>
+        <w:t xml:space="preserve">Week 1:</w:t>
+      </w:r>
+      <w:r>
+        <w:t xml:space="preserve"> </w:t>
+      </w:r>
+      <w:r>
+        <w:t xml:space="preserve">Project Kickoff</w:t>
+      </w:r>
+      <w:r>
+        <w:t xml:space="preserve"> </w:t>
+      </w:r>
+      <w:r>
+        <w:t xml:space="preserve">-</w:t>
+      </w:r>
+      <w:r>
+        <w:t xml:space="preserve"> </w:t>
       </w:r>
       <w:r>
         <w:rPr>
-          <w:rStyle w:val="VerbatimChar"/>
+          <w:b/>
+          <w:bCs/>
         </w:rPr>
-        <w:t xml:space="preserve">  ◆ Week 3:  Design Approval (Go/No-Go)</w:t>
-      </w:r>
-      <w:r>
-        <w:br/>
+        <w:t xml:space="preserve">Week 3:</w:t>
+      </w:r>
+      <w:r>
+        <w:t xml:space="preserve"> </w:t>
+      </w:r>
+      <w:r>
+        <w:t xml:space="preserve">Design Approval (Go/No-Go)</w:t>
+      </w:r>
+      <w:r>
+        <w:t xml:space="preserve"> </w:t>
+      </w:r>
+      <w:r>
+        <w:t xml:space="preserve">-</w:t>
+      </w:r>
+      <w:r>
+        <w:t xml:space="preserve"> </w:t>
       </w:r>
       <w:r>
         <w:rPr>
-          <w:rStyle w:val="VerbatimChar"/>
+          <w:b/>
+          <w:bCs/>
         </w:rPr>
-        <w:t xml:space="preserve">  ◆ Week 6:  Monitoring Live (Unblock forms)</w:t>
-      </w:r>
-      <w:r>
-        <w:br/>
+        <w:t xml:space="preserve">Week 6:</w:t>
+      </w:r>
+      <w:r>
+        <w:t xml:space="preserve"> </w:t>
+      </w:r>
+      <w:r>
+        <w:t xml:space="preserve">Monitoring Live (Unblock forms)</w:t>
+      </w:r>
+      <w:r>
+        <w:t xml:space="preserve"> </w:t>
+      </w:r>
+      <w:r>
+        <w:t xml:space="preserve">-</w:t>
+      </w:r>
+      <w:r>
+        <w:t xml:space="preserve"> </w:t>
       </w:r>
       <w:r>
         <w:rPr>
-          <w:rStyle w:val="VerbatimChar"/>
+          <w:b/>
+          <w:bCs/>
         </w:rPr>
-        <w:t xml:space="preserve">  ◆ Week 12: Pattern Complete</w:t>
-      </w:r>
-      <w:r>
-        <w:br/>
+        <w:t xml:space="preserve">Week 12:</w:t>
+      </w:r>
+      <w:r>
+        <w:t xml:space="preserve"> </w:t>
+      </w:r>
+      <w:r>
+        <w:t xml:space="preserve">Pattern Complete</w:t>
+      </w:r>
+      <w:r>
+        <w:t xml:space="preserve"> </w:t>
+      </w:r>
+      <w:r>
+        <w:t xml:space="preserve">-</w:t>
+      </w:r>
+      <w:r>
+        <w:t xml:space="preserve"> </w:t>
       </w:r>
       <w:r>
         <w:rPr>
-          <w:rStyle w:val="VerbatimChar"/>
+          <w:b/>
+          <w:bCs/>
         </w:rPr>
-        <w:t xml:space="preserve">  ◆ Week 15: First Source Live in Production</w:t>
-      </w:r>
-      <w:r>
-        <w:br/>
+        <w:t xml:space="preserve">Week 15:</w:t>
+      </w:r>
+      <w:r>
+        <w:t xml:space="preserve"> </w:t>
+      </w:r>
+      <w:r>
+        <w:t xml:space="preserve">First Source Live in Production</w:t>
+      </w:r>
+      <w:r>
+        <w:t xml:space="preserve"> </w:t>
+      </w:r>
+      <w:r>
+        <w:t xml:space="preserve">-</w:t>
+      </w:r>
+      <w:r>
+        <w:t xml:space="preserve"> </w:t>
       </w:r>
       <w:r>
         <w:rPr>
-          <w:rStyle w:val="VerbatimChar"/>
+          <w:b/>
+          <w:bCs/>
         </w:rPr>
-        <w:t xml:space="preserve">  ◆ Week 16: Training Complete</w:t>
-      </w:r>
-      <w:r>
-        <w:br/>
+        <w:t xml:space="preserve">Week 16:</w:t>
+      </w:r>
+      <w:r>
+        <w:t xml:space="preserve"> </w:t>
+      </w:r>
+      <w:r>
+        <w:t xml:space="preserve">Training Complete</w:t>
+      </w:r>
+      <w:r>
+        <w:t xml:space="preserve"> </w:t>
+      </w:r>
+      <w:r>
+        <w:t xml:space="preserve">-</w:t>
+      </w:r>
+      <w:r>
+        <w:t xml:space="preserve"> </w:t>
       </w:r>
       <w:r>
         <w:rPr>
-          <w:rStyle w:val="VerbatimChar"/>
+          <w:b/>
+          <w:bCs/>
         </w:rPr>
-        <w:t xml:space="preserve">  ◆ Week 20: Handover Complete &amp; BAU Transition</w:t>
-      </w:r>
-    </w:p>
-    <w:bookmarkEnd w:id="44"/>
-    <w:bookmarkStart w:id="45" w:name="detailed-schedule"/>
+        <w:t xml:space="preserve">Week 20:</w:t>
+      </w:r>
+      <w:r>
+        <w:t xml:space="preserve"> </w:t>
+      </w:r>
+      <w:r>
+        <w:t xml:space="preserve">Handover Complete &amp; BAU Transition</w:t>
+      </w:r>
+    </w:p>
+    <w:bookmarkEnd w:id="47"/>
+    <w:bookmarkStart w:id="48" w:name="detailed-schedule"/>
     <w:p>
       <w:pPr>
         <w:pStyle w:val="Heading3"/>
@@ -3286,8 +3172,8 @@
         </w:tc>
       </w:tr>
     </w:tbl>
-    <w:bookmarkEnd w:id="45"/>
-    <w:bookmarkStart w:id="46" w:name="critical-milestones"/>
+    <w:bookmarkEnd w:id="48"/>
+    <w:bookmarkStart w:id="49" w:name="critical-milestones"/>
     <w:p>
       <w:pPr>
         <w:pStyle w:val="Heading3"/>
@@ -3598,9 +3484,9 @@
         </w:pict>
       </w:r>
     </w:p>
-    <w:bookmarkEnd w:id="46"/>
-    <w:bookmarkEnd w:id="47"/>
-    <w:bookmarkStart w:id="50" w:name="resource-plan"/>
+    <w:bookmarkEnd w:id="49"/>
+    <w:bookmarkEnd w:id="50"/>
+    <w:bookmarkStart w:id="53" w:name="resource-plan"/>
     <w:p>
       <w:pPr>
         <w:pStyle w:val="Heading2"/>
@@ -3609,7 +3495,7 @@
         <w:t xml:space="preserve">4. Resource Plan</w:t>
       </w:r>
     </w:p>
-    <w:bookmarkStart w:id="48" w:name="snowflake-service-delivery-team"/>
+    <w:bookmarkStart w:id="51" w:name="snowflake-service-delivery-team"/>
     <w:p>
       <w:pPr>
         <w:pStyle w:val="Heading3"/>
@@ -3769,8 +3655,8 @@
         </w:tc>
       </w:tr>
     </w:tbl>
-    <w:bookmarkEnd w:id="48"/>
-    <w:bookmarkStart w:id="49" w:name="canva-team-requirements"/>
+    <w:bookmarkEnd w:id="51"/>
+    <w:bookmarkStart w:id="52" w:name="canva-team-requirements"/>
     <w:p>
       <w:pPr>
         <w:pStyle w:val="Heading3"/>
@@ -4038,9 +3924,9 @@
         </w:pict>
       </w:r>
     </w:p>
-    <w:bookmarkEnd w:id="49"/>
-    <w:bookmarkEnd w:id="50"/>
-    <w:bookmarkStart w:id="54" w:name="cost-estimate"/>
+    <w:bookmarkEnd w:id="52"/>
+    <w:bookmarkEnd w:id="53"/>
+    <w:bookmarkStart w:id="57" w:name="cost-estimate"/>
     <w:p>
       <w:pPr>
         <w:pStyle w:val="Heading2"/>
@@ -4049,7 +3935,7 @@
         <w:t xml:space="preserve">5. Cost Estimate</w:t>
       </w:r>
     </w:p>
-    <w:bookmarkStart w:id="51" w:name="effort-summary-by-phase"/>
+    <w:bookmarkStart w:id="54" w:name="effort-summary-by-phase"/>
     <w:p>
       <w:pPr>
         <w:pStyle w:val="Heading3"/>
@@ -4272,8 +4158,8 @@
         </w:tc>
       </w:tr>
     </w:tbl>
-    <w:bookmarkEnd w:id="51"/>
-    <w:bookmarkStart w:id="52" w:name="effort-summary-by-role"/>
+    <w:bookmarkEnd w:id="54"/>
+    <w:bookmarkStart w:id="55" w:name="effort-summary-by-role"/>
     <w:p>
       <w:pPr>
         <w:pStyle w:val="Heading3"/>
@@ -4448,8 +4334,8 @@
         </w:tc>
       </w:tr>
     </w:tbl>
-    <w:bookmarkEnd w:id="52"/>
-    <w:bookmarkStart w:id="53" w:name="cost-assumptions-exclusions"/>
+    <w:bookmarkEnd w:id="55"/>
+    <w:bookmarkStart w:id="56" w:name="cost-assumptions-exclusions"/>
     <w:p>
       <w:pPr>
         <w:pStyle w:val="Heading3"/>
@@ -4543,9 +4429,9 @@
         </w:pict>
       </w:r>
     </w:p>
-    <w:bookmarkEnd w:id="53"/>
-    <w:bookmarkEnd w:id="54"/>
-    <w:bookmarkStart w:id="58" w:name="deliverables-summary"/>
+    <w:bookmarkEnd w:id="56"/>
+    <w:bookmarkEnd w:id="57"/>
+    <w:bookmarkStart w:id="61" w:name="deliverables-summary"/>
     <w:p>
       <w:pPr>
         <w:pStyle w:val="Heading2"/>
@@ -4554,7 +4440,7 @@
         <w:t xml:space="preserve">6. Deliverables Summary</w:t>
       </w:r>
     </w:p>
-    <w:bookmarkStart w:id="55" w:name="documentation-deliverables"/>
+    <w:bookmarkStart w:id="58" w:name="documentation-deliverables"/>
     <w:p>
       <w:pPr>
         <w:pStyle w:val="Heading3"/>
@@ -4817,8 +4703,8 @@
         </w:tc>
       </w:tr>
     </w:tbl>
-    <w:bookmarkEnd w:id="55"/>
-    <w:bookmarkStart w:id="56" w:name="technical-deliverables"/>
+    <w:bookmarkEnd w:id="58"/>
+    <w:bookmarkStart w:id="59" w:name="technical-deliverables"/>
     <w:p>
       <w:pPr>
         <w:pStyle w:val="Heading3"/>
@@ -5034,8 +4920,8 @@
         </w:tc>
       </w:tr>
     </w:tbl>
-    <w:bookmarkEnd w:id="56"/>
-    <w:bookmarkStart w:id="57" w:name="knowledge-transfer-deliverables"/>
+    <w:bookmarkEnd w:id="59"/>
+    <w:bookmarkStart w:id="60" w:name="knowledge-transfer-deliverables"/>
     <w:p>
       <w:pPr>
         <w:pStyle w:val="Heading3"/>
@@ -5209,9 +5095,9 @@
         </w:pict>
       </w:r>
     </w:p>
-    <w:bookmarkEnd w:id="57"/>
-    <w:bookmarkEnd w:id="58"/>
-    <w:bookmarkStart w:id="62" w:name="risks-mitigation-strategies"/>
+    <w:bookmarkEnd w:id="60"/>
+    <w:bookmarkEnd w:id="61"/>
+    <w:bookmarkStart w:id="65" w:name="risks-mitigation-strategies"/>
     <w:p>
       <w:pPr>
         <w:pStyle w:val="Heading2"/>
@@ -5220,7 +5106,7 @@
         <w:t xml:space="preserve">7. Risks &amp; Mitigation Strategies</w:t>
       </w:r>
     </w:p>
-    <w:bookmarkStart w:id="59" w:name="schedule-risks"/>
+    <w:bookmarkStart w:id="62" w:name="schedule-risks"/>
     <w:p>
       <w:pPr>
         <w:pStyle w:val="Heading3"/>
@@ -5504,8 +5390,8 @@
         </w:tc>
       </w:tr>
     </w:tbl>
-    <w:bookmarkEnd w:id="59"/>
-    <w:bookmarkStart w:id="60" w:name="technical-risks"/>
+    <w:bookmarkEnd w:id="62"/>
+    <w:bookmarkStart w:id="63" w:name="technical-risks"/>
     <w:p>
       <w:pPr>
         <w:pStyle w:val="Heading3"/>
@@ -5827,8 +5713,8 @@
         </w:tc>
       </w:tr>
     </w:tbl>
-    <w:bookmarkEnd w:id="60"/>
-    <w:bookmarkStart w:id="61" w:name="organizational-risks"/>
+    <w:bookmarkEnd w:id="63"/>
+    <w:bookmarkStart w:id="64" w:name="organizational-risks"/>
     <w:p>
       <w:pPr>
         <w:pStyle w:val="Heading3"/>
@@ -6107,9 +5993,9 @@
         </w:pict>
       </w:r>
     </w:p>
-    <w:bookmarkEnd w:id="61"/>
-    <w:bookmarkEnd w:id="62"/>
-    <w:bookmarkStart w:id="65" w:name="assumptions-dependencies"/>
+    <w:bookmarkEnd w:id="64"/>
+    <w:bookmarkEnd w:id="65"/>
+    <w:bookmarkStart w:id="68" w:name="assumptions-dependencies"/>
     <w:p>
       <w:pPr>
         <w:pStyle w:val="Heading2"/>
@@ -6118,7 +6004,7 @@
         <w:t xml:space="preserve">8. Assumptions &amp; Dependencies</w:t>
       </w:r>
     </w:p>
-    <w:bookmarkStart w:id="63" w:name="key-assumptions"/>
+    <w:bookmarkStart w:id="66" w:name="key-assumptions"/>
     <w:p>
       <w:pPr>
         <w:pStyle w:val="Heading3"/>
@@ -6303,8 +6189,8 @@
         <w:t xml:space="preserve">Technical decisions can be approved within 3-5 business days</w:t>
       </w:r>
     </w:p>
-    <w:bookmarkEnd w:id="63"/>
-    <w:bookmarkStart w:id="64" w:name="critical-dependencies"/>
+    <w:bookmarkEnd w:id="66"/>
+    <w:bookmarkStart w:id="67" w:name="critical-dependencies"/>
     <w:p>
       <w:pPr>
         <w:pStyle w:val="Heading3"/>
@@ -6704,9 +6590,9 @@
         </w:pict>
       </w:r>
     </w:p>
-    <w:bookmarkEnd w:id="64"/>
-    <w:bookmarkEnd w:id="65"/>
-    <w:bookmarkStart w:id="66" w:name="appendix-a-acronyms-glossary"/>
+    <w:bookmarkEnd w:id="67"/>
+    <w:bookmarkEnd w:id="68"/>
+    <w:bookmarkStart w:id="69" w:name="appendix-a-acronyms-glossary"/>
     <w:p>
       <w:pPr>
         <w:pStyle w:val="Heading2"/>
@@ -7137,8 +7023,8 @@
         <w:t xml:space="preserve">End of Scope of Work Document</w:t>
       </w:r>
     </w:p>
-    <w:bookmarkEnd w:id="66"/>
-    <w:bookmarkEnd w:id="67"/>
+    <w:bookmarkEnd w:id="69"/>
+    <w:bookmarkEnd w:id="70"/>
     <w:sectPr>
       <w:footnotePr>
         <w:numRestart w:val="eachSect"/>

</xml_diff>